<commit_message>
update document and add document
</commit_message>
<xml_diff>
--- a/paper_short.docx
+++ b/paper_short.docx
@@ -807,7 +807,6 @@
     <w:p>
       <w:pPr>
         <w:rPr>
-          <w:rFonts w:hint="eastAsia"/>
           <w:b/>
         </w:rPr>
       </w:pPr>
@@ -1006,9 +1005,6 @@
           <w:numId w:val="14"/>
         </w:numPr>
         <w:ind w:firstLineChars="0"/>
-        <w:rPr>
-          <w:rFonts w:hint="eastAsia"/>
-        </w:rPr>
       </w:pPr>
       <w:r>
         <w:rPr>
@@ -1077,13 +1073,7 @@
               <w:rPr>
                 <w:rFonts w:ascii="Cambria Math" w:hAnsi="Cambria Math"/>
               </w:rPr>
-              <m:t>I/</m:t>
-            </m:r>
-            <m:r>
-              <w:rPr>
-                <w:rFonts w:ascii="Cambria Math" w:hAnsi="Cambria Math"/>
-              </w:rPr>
-              <m:t>H</m:t>
+              <m:t>I/H</m:t>
             </m:r>
           </m:e>
         </m:d>
@@ -1398,9 +1388,6 @@
     <w:p>
       <w:pPr>
         <w:ind w:firstLine="420"/>
-        <w:rPr>
-          <w:rFonts w:hint="eastAsia"/>
-        </w:rPr>
       </w:pPr>
       <w:r>
         <w:rPr>
@@ -1728,9 +1715,6 @@
     <w:p>
       <w:pPr>
         <w:ind w:firstLine="420"/>
-        <w:rPr>
-          <w:rFonts w:hint="eastAsia"/>
-        </w:rPr>
       </w:pPr>
       <w:r>
         <w:rPr>
@@ -2263,9 +2247,6 @@
     <w:p>
       <w:pPr>
         <w:ind w:firstLine="420"/>
-        <w:rPr>
-          <w:rFonts w:hint="eastAsia"/>
-        </w:rPr>
       </w:pPr>
       <w:r>
         <w:rPr>
@@ -2508,13 +2489,7 @@
           <w:rPr>
             <w:rFonts w:ascii="Cambria Math" w:hAnsi="Cambria Math"/>
           </w:rPr>
-          <m:t>←0, Round←0</m:t>
-        </m:r>
-        <m:r>
-          <w:rPr>
-            <w:rFonts w:ascii="Cambria Math" w:hAnsi="Cambria Math"/>
-          </w:rPr>
-          <m:t>, cost←0</m:t>
+          <m:t>←0, Round←0, cost←0</m:t>
         </m:r>
       </m:oMath>
     </w:p>
@@ -2556,19 +2531,7 @@
           <w:rPr>
             <w:rFonts w:ascii="Cambria Math" w:hAnsi="Cambria Math"/>
           </w:rPr>
-          <m:t xml:space="preserve"> </m:t>
-        </m:r>
-        <m:r>
-          <w:rPr>
-            <w:rFonts w:ascii="Cambria Math" w:hAnsi="Cambria Math"/>
-          </w:rPr>
-          <m:t xml:space="preserve">first </m:t>
-        </m:r>
-        <m:r>
-          <w:rPr>
-            <w:rFonts w:ascii="Cambria Math" w:hAnsi="Cambria Math"/>
-          </w:rPr>
-          <m:t xml:space="preserve">by </m:t>
+          <m:t xml:space="preserve"> first by </m:t>
         </m:r>
         <m:sSub>
           <m:sSubPr>
@@ -2660,13 +2623,7 @@
               <w:rPr>
                 <w:rFonts w:ascii="Cambria Math" w:hAnsi="Cambria Math"/>
               </w:rPr>
-              <m:t>e</m:t>
-            </m:r>
-            <m:r>
-              <w:rPr>
-                <w:rFonts w:ascii="Cambria Math" w:hAnsi="Cambria Math"/>
-              </w:rPr>
-              <m:t>x</m:t>
+              <m:t>ex</m:t>
             </m:r>
           </m:e>
           <m:sub>
@@ -2694,13 +2651,7 @@
           <w:rPr>
             <w:rFonts w:ascii="Cambria Math" w:hAnsi="Cambria Math"/>
           </w:rPr>
-          <m:t>F</m:t>
-        </m:r>
-        <m:r>
-          <w:rPr>
-            <w:rFonts w:ascii="Cambria Math" w:hAnsi="Cambria Math"/>
-          </w:rPr>
-          <m:t>or i←0 to m:</m:t>
+          <m:t>For i←0 to m:</m:t>
         </m:r>
       </m:oMath>
     </w:p>
@@ -2794,13 +2745,7 @@
           <w:rPr>
             <w:rFonts w:ascii="Cambria Math" w:hAnsi="Cambria Math"/>
           </w:rPr>
-          <m:t>,</m:t>
-        </m:r>
-        <m:r>
-          <w:rPr>
-            <w:rFonts w:ascii="Cambria Math" w:hAnsi="Cambria Math"/>
-          </w:rPr>
-          <m:t xml:space="preserve">  </m:t>
+          <m:t xml:space="preserve">,  </m:t>
         </m:r>
         <m:sSub>
           <m:sSubPr>
@@ -2985,13 +2930,7 @@
           <w:rPr>
             <w:rFonts w:ascii="Cambria Math" w:hAnsi="Cambria Math"/>
           </w:rPr>
-          <m:t xml:space="preserve">For </m:t>
-        </m:r>
-        <m:r>
-          <w:rPr>
-            <w:rFonts w:ascii="Cambria Math" w:hAnsi="Cambria Math"/>
-          </w:rPr>
-          <m:t xml:space="preserve">i←0 to N: </m:t>
+          <m:t xml:space="preserve">For i←0 to N: </m:t>
         </m:r>
       </m:oMath>
     </w:p>
@@ -3009,13 +2948,7 @@
           <w:rPr>
             <w:rFonts w:ascii="Cambria Math" w:hAnsi="Cambria Math"/>
           </w:rPr>
-          <m:t>pe</m:t>
-        </m:r>
-        <m:r>
-          <w:rPr>
-            <w:rFonts w:ascii="Cambria Math" w:hAnsi="Cambria Math"/>
-          </w:rPr>
-          <m:t>←DEQUEUE(</m:t>
+          <m:t>pe←DEQUEUE(</m:t>
         </m:r>
         <m:sSub>
           <m:sSubPr>
@@ -3081,13 +3014,7 @@
               <w:rPr>
                 <w:rFonts w:ascii="Cambria Math" w:hAnsi="Cambria Math"/>
               </w:rPr>
-              <m:t>e</m:t>
-            </m:r>
-            <m:r>
-              <w:rPr>
-                <w:rFonts w:ascii="Cambria Math" w:hAnsi="Cambria Math"/>
-              </w:rPr>
-              <m:t>x</m:t>
+              <m:t>ex</m:t>
             </m:r>
           </m:e>
           <m:sub>
@@ -3333,13 +3260,7 @@
               <w:rPr>
                 <w:rFonts w:ascii="Cambria Math" w:hAnsi="Cambria Math"/>
               </w:rPr>
-              <m:t>Round×</m:t>
-            </m:r>
-            <m:r>
-              <w:rPr>
-                <w:rFonts w:ascii="Cambria Math" w:hAnsi="Cambria Math"/>
-              </w:rPr>
-              <m:t>cost</m:t>
+              <m:t>Round×cost</m:t>
             </m:r>
           </m:e>
         </m:d>
@@ -3555,13 +3476,7 @@
           <w:rPr>
             <w:rFonts w:ascii="Cambria Math" w:hAnsi="Cambria Math"/>
           </w:rPr>
-          <m:t>R</m:t>
-        </m:r>
-        <m:r>
-          <w:rPr>
-            <w:rFonts w:ascii="Cambria Math" w:hAnsi="Cambria Math"/>
-          </w:rPr>
-          <m:t xml:space="preserve">eturn </m:t>
+          <m:t xml:space="preserve">Return </m:t>
         </m:r>
         <m:sSub>
           <m:sSubPr>
@@ -3628,9 +3543,6 @@
       <w:pPr>
         <w:pStyle w:val="a3"/>
         <w:ind w:left="480" w:firstLineChars="0" w:firstLine="0"/>
-        <w:rPr>
-          <w:rFonts w:hint="eastAsia"/>
-        </w:rPr>
       </w:pPr>
     </w:p>
     <w:p>
@@ -3663,9 +3575,6 @@
     <w:p>
       <w:pPr>
         <w:ind w:firstLine="420"/>
-        <w:rPr>
-          <w:rFonts w:hint="eastAsia"/>
-        </w:rPr>
       </w:pPr>
       <w:r>
         <w:rPr>
@@ -3684,13 +3593,7 @@
           <w:rPr>
             <w:rFonts w:ascii="Cambria Math" w:hAnsi="Cambria Math"/>
           </w:rPr>
-          <m:t>Key</m:t>
-        </m:r>
-        <m:r>
-          <w:rPr>
-            <w:rFonts w:ascii="Cambria Math" w:hAnsi="Cambria Math"/>
-          </w:rPr>
-          <m:t>NodeSet</m:t>
+          <m:t>KeyNodeSet</m:t>
         </m:r>
       </m:oMath>
       <w:r>
@@ -3945,9 +3848,6 @@
     <w:p>
       <w:pPr>
         <w:ind w:firstLine="420"/>
-        <w:rPr>
-          <w:rFonts w:hint="eastAsia"/>
-        </w:rPr>
       </w:pPr>
       <w:r>
         <w:rPr>
@@ -4032,19 +3932,7 @@
           <w:rPr>
             <w:rFonts w:ascii="Cambria Math" w:hAnsi="Cambria Math"/>
           </w:rPr>
-          <m:t>←-</m:t>
-        </m:r>
-        <m:r>
-          <w:rPr>
-            <w:rFonts w:ascii="Cambria Math" w:hAnsi="Cambria Math"/>
-          </w:rPr>
-          <m:t>∞</m:t>
-        </m:r>
-        <m:r>
-          <w:rPr>
-            <w:rFonts w:ascii="Cambria Math" w:hAnsi="Cambria Math"/>
-          </w:rPr>
-          <m:t>, KeyNodeSet←∅</m:t>
+          <m:t>←-∞, KeyNodeSet←∅</m:t>
         </m:r>
       </m:oMath>
     </w:p>
@@ -4062,25 +3950,7 @@
           <w:rPr>
             <w:rFonts w:ascii="Cambria Math" w:hAnsi="Cambria Math"/>
           </w:rPr>
-          <m:t>For i</m:t>
-        </m:r>
-        <m:r>
-          <w:rPr>
-            <w:rFonts w:ascii="Cambria Math" w:hAnsi="Cambria Math"/>
-          </w:rPr>
-          <m:t>←</m:t>
-        </m:r>
-        <m:r>
-          <w:rPr>
-            <w:rFonts w:ascii="Cambria Math" w:hAnsi="Cambria Math"/>
-          </w:rPr>
-          <m:t>0</m:t>
-        </m:r>
-        <m:r>
-          <w:rPr>
-            <w:rFonts w:ascii="Cambria Math" w:hAnsi="Cambria Math"/>
-          </w:rPr>
-          <m:t xml:space="preserve"> to N:</m:t>
+          <m:t>For i←0 to N:</m:t>
         </m:r>
       </m:oMath>
     </w:p>
@@ -4250,19 +4120,7 @@
           <w:rPr>
             <w:rFonts w:ascii="Cambria Math" w:hAnsi="Cambria Math"/>
           </w:rPr>
-          <m:t>For i</m:t>
-        </m:r>
-        <m:r>
-          <w:rPr>
-            <w:rFonts w:ascii="Cambria Math" w:hAnsi="Cambria Math"/>
-          </w:rPr>
-          <m:t>←</m:t>
-        </m:r>
-        <m:r>
-          <w:rPr>
-            <w:rFonts w:ascii="Cambria Math" w:hAnsi="Cambria Math"/>
-          </w:rPr>
-          <m:t>0 to N:</m:t>
+          <m:t>For i←0 to N:</m:t>
         </m:r>
       </m:oMath>
     </w:p>
@@ -4619,9 +4477,6 @@
     <w:p>
       <w:pPr>
         <w:ind w:firstLine="420"/>
-        <w:rPr>
-          <w:rFonts w:hint="eastAsia"/>
-        </w:rPr>
       </w:pPr>
       <w:r>
         <w:rPr>
@@ -5390,7 +5245,6 @@
       <w:pPr>
         <w:ind w:firstLine="420"/>
         <w:rPr>
-          <w:rFonts w:hint="eastAsia"/>
           <w:u w:val="single"/>
         </w:rPr>
       </w:pPr>
@@ -5558,13 +5412,7 @@
           <w:rPr>
             <w:rFonts w:ascii="Cambria Math" w:hAnsi="Cambria Math"/>
           </w:rPr>
-          <m:t xml:space="preserve">i, </m:t>
-        </m:r>
-        <m:r>
-          <w:rPr>
-            <w:rFonts w:ascii="Cambria Math" w:hAnsi="Cambria Math"/>
-          </w:rPr>
-          <m:t xml:space="preserve">n, </m:t>
+          <m:t xml:space="preserve">i, n, </m:t>
         </m:r>
         <m:sSub>
           <m:sSubPr>
@@ -5620,19 +5468,7 @@
           <w:rPr>
             <w:rFonts w:ascii="Cambria Math" w:hAnsi="Cambria Math"/>
           </w:rPr>
-          <m:t xml:space="preserve">For </m:t>
-        </m:r>
-        <m:r>
-          <w:rPr>
-            <w:rFonts w:ascii="Cambria Math" w:hAnsi="Cambria Math"/>
-          </w:rPr>
-          <m:t>u</m:t>
-        </m:r>
-        <m:r>
-          <w:rPr>
-            <w:rFonts w:ascii="Cambria Math" w:hAnsi="Cambria Math"/>
-          </w:rPr>
-          <m:t xml:space="preserve">←0 to </m:t>
+          <m:t xml:space="preserve">For u←0 to </m:t>
         </m:r>
         <m:sSub>
           <m:sSubPr>
@@ -5664,13 +5500,7 @@
           <w:rPr>
             <w:rFonts w:ascii="Cambria Math" w:hAnsi="Cambria Math"/>
           </w:rPr>
-          <m:t>:</m:t>
-        </m:r>
-        <m:r>
-          <w:rPr>
-            <w:rFonts w:ascii="Cambria Math" w:hAnsi="Cambria Math"/>
-          </w:rPr>
-          <m:t xml:space="preserve"> </m:t>
+          <m:t xml:space="preserve">: </m:t>
         </m:r>
       </m:oMath>
     </w:p>
@@ -5715,25 +5545,7 @@
           <w:rPr>
             <w:rFonts w:ascii="Cambria Math" w:hAnsi="Cambria Math"/>
           </w:rPr>
-          <m:t>←0, trace[</m:t>
-        </m:r>
-        <m:r>
-          <w:rPr>
-            <w:rFonts w:ascii="Cambria Math" w:hAnsi="Cambria Math"/>
-          </w:rPr>
-          <m:t>u</m:t>
-        </m:r>
-        <m:r>
-          <w:rPr>
-            <w:rFonts w:ascii="Cambria Math" w:hAnsi="Cambria Math"/>
-          </w:rPr>
-          <m:t>]←</m:t>
-        </m:r>
-        <m:r>
-          <w:rPr>
-            <w:rFonts w:ascii="Cambria Math" w:hAnsi="Cambria Math"/>
-          </w:rPr>
-          <m:t>u</m:t>
+          <m:t>←0, trace[u]←u</m:t>
         </m:r>
       </m:oMath>
       <w:r>
@@ -5754,19 +5566,7 @@
           <w:rPr>
             <w:rFonts w:ascii="Cambria Math" w:hAnsi="Cambria Math"/>
           </w:rPr>
-          <m:t xml:space="preserve">For </m:t>
-        </m:r>
-        <m:r>
-          <w:rPr>
-            <w:rFonts w:ascii="Cambria Math" w:hAnsi="Cambria Math"/>
-          </w:rPr>
-          <m:t>j</m:t>
-        </m:r>
-        <m:r>
-          <w:rPr>
-            <w:rFonts w:ascii="Cambria Math" w:hAnsi="Cambria Math"/>
-          </w:rPr>
-          <m:t>←0 to n:</m:t>
+          <m:t>For j←0 to n:</m:t>
         </m:r>
       </m:oMath>
     </w:p>
@@ -5784,19 +5584,7 @@
           <w:rPr>
             <w:rFonts w:ascii="Cambria Math" w:hAnsi="Cambria Math"/>
           </w:rPr>
-          <m:t xml:space="preserve">For </m:t>
-        </m:r>
-        <m:r>
-          <w:rPr>
-            <w:rFonts w:ascii="Cambria Math" w:hAnsi="Cambria Math"/>
-          </w:rPr>
-          <m:t>k</m:t>
-        </m:r>
-        <m:r>
-          <w:rPr>
-            <w:rFonts w:ascii="Cambria Math" w:hAnsi="Cambria Math"/>
-          </w:rPr>
-          <m:t xml:space="preserve"> ←</m:t>
+          <m:t>For k ←</m:t>
         </m:r>
         <m:sSub>
           <m:sSubPr>
@@ -6032,13 +5820,7 @@
           <w:rPr>
             <w:rFonts w:ascii="Cambria Math" w:hAnsi="Cambria Math"/>
           </w:rPr>
-          <m:t>←</m:t>
-        </m:r>
-        <m:r>
-          <w:rPr>
-            <w:rFonts w:ascii="Cambria Math" w:hAnsi="Cambria Math"/>
-          </w:rPr>
-          <m:t>dp</m:t>
+          <m:t>←dp</m:t>
         </m:r>
         <m:d>
           <m:dPr>
@@ -6122,13 +5904,7 @@
           <w:rPr>
             <w:rFonts w:ascii="Cambria Math" w:hAnsi="Cambria Math"/>
           </w:rPr>
-          <m:t xml:space="preserve">,  </m:t>
-        </m:r>
-        <m:r>
-          <w:rPr>
-            <w:rFonts w:ascii="Cambria Math" w:hAnsi="Cambria Math"/>
-          </w:rPr>
-          <m:t>trace</m:t>
+          <m:t>,  trace</m:t>
         </m:r>
         <m:d>
           <m:dPr>
@@ -6154,13 +5930,7 @@
           <w:rPr>
             <w:rFonts w:ascii="Cambria Math" w:hAnsi="Cambria Math"/>
           </w:rPr>
-          <m:t>←</m:t>
-        </m:r>
-        <m:r>
-          <w:rPr>
-            <w:rFonts w:ascii="Cambria Math" w:hAnsi="Cambria Math"/>
-          </w:rPr>
-          <m:t>trace[k-</m:t>
+          <m:t>←trace[k-</m:t>
         </m:r>
         <m:sSub>
           <m:sSubPr>
@@ -6210,19 +5980,7 @@
           <w:rPr>
             <w:rFonts w:ascii="Cambria Math" w:hAnsi="Cambria Math"/>
           </w:rPr>
-          <m:t xml:space="preserve">ArrangedSet←∅, </m:t>
-        </m:r>
-        <m:r>
-          <w:rPr>
-            <w:rFonts w:ascii="Cambria Math" w:hAnsi="Cambria Math"/>
-          </w:rPr>
-          <m:t>l</m:t>
-        </m:r>
-        <m:r>
-          <w:rPr>
-            <w:rFonts w:ascii="Cambria Math" w:hAnsi="Cambria Math"/>
-          </w:rPr>
-          <m:t>←</m:t>
+          <m:t>ArrangedSet←∅, l←</m:t>
         </m:r>
         <m:sSub>
           <m:sSubPr>
@@ -6353,9 +6111,6 @@
     <w:p>
       <w:pPr>
         <w:ind w:firstLine="420"/>
-        <w:rPr>
-          <w:rFonts w:hint="eastAsia"/>
-        </w:rPr>
       </w:pPr>
       <w:r>
         <w:rPr>
@@ -6394,23 +6149,683 @@
         <w:rPr>
           <w:rFonts w:hint="eastAsia"/>
         </w:rPr>
-        <w:t>，</w:t>
-      </w:r>
+        <w:t>，依次从前往后核为</w:t>
+      </w:r>
+      <m:oMath>
+        <m:sSub>
+          <m:sSubPr>
+            <m:ctrlPr>
+              <w:rPr>
+                <w:rFonts w:ascii="Cambria Math" w:hAnsi="Cambria Math"/>
+              </w:rPr>
+            </m:ctrlPr>
+          </m:sSubPr>
+          <m:e>
+            <m:r>
+              <w:rPr>
+                <w:rFonts w:ascii="Cambria Math" w:hAnsi="Cambria Math"/>
+              </w:rPr>
+              <m:t>p</m:t>
+            </m:r>
+          </m:e>
+          <m:sub>
+            <m:r>
+              <w:rPr>
+                <w:rFonts w:ascii="Cambria Math" w:hAnsi="Cambria Math"/>
+              </w:rPr>
+              <m:t>i</m:t>
+            </m:r>
+          </m:sub>
+        </m:sSub>
+      </m:oMath>
+      <w:r>
+        <w:rPr>
+          <w:rFonts w:hint="eastAsia"/>
+        </w:rPr>
+        <w:t>的PE上的</w:t>
+      </w:r>
+      <m:oMath>
+        <m:r>
+          <w:rPr>
+            <w:rFonts w:ascii="Cambria Math" w:hAnsi="Cambria Math"/>
+          </w:rPr>
+          <m:t>K</m:t>
+        </m:r>
+      </m:oMath>
+      <w:r>
+        <w:rPr>
+          <w:rFonts w:hint="eastAsia"/>
+        </w:rPr>
+        <w:t>个空闲区间，对第</w:t>
+      </w:r>
+      <m:oMath>
+        <m:r>
+          <w:rPr>
+            <w:rFonts w:ascii="Cambria Math" w:hAnsi="Cambria Math"/>
+          </w:rPr>
+          <m:t>k</m:t>
+        </m:r>
+      </m:oMath>
+      <w:r>
+        <w:rPr>
+          <w:rFonts w:hint="eastAsia"/>
+        </w:rPr>
+        <w:t>个空闲区间</w:t>
+      </w:r>
+      <m:oMath>
+        <m:sSubSup>
+          <m:sSubSupPr>
+            <m:ctrlPr>
+              <w:rPr>
+                <w:rFonts w:ascii="Cambria Math" w:hAnsi="Cambria Math"/>
+                <w:i/>
+              </w:rPr>
+            </m:ctrlPr>
+          </m:sSubSupPr>
+          <m:e>
+            <m:r>
+              <w:rPr>
+                <w:rFonts w:ascii="Cambria Math" w:hAnsi="Cambria Math"/>
+              </w:rPr>
+              <m:t>Int</m:t>
+            </m:r>
+          </m:e>
+          <m:sub>
+            <m:r>
+              <w:rPr>
+                <w:rFonts w:ascii="Cambria Math" w:hAnsi="Cambria Math"/>
+              </w:rPr>
+              <m:t>k</m:t>
+            </m:r>
+          </m:sub>
+          <m:sup>
+            <m:sSub>
+              <m:sSubPr>
+                <m:ctrlPr>
+                  <w:rPr>
+                    <w:rFonts w:ascii="Cambria Math" w:hAnsi="Cambria Math"/>
+                    <w:i/>
+                  </w:rPr>
+                </m:ctrlPr>
+              </m:sSubPr>
+              <m:e>
+                <m:r>
+                  <w:rPr>
+                    <w:rFonts w:ascii="Cambria Math" w:hAnsi="Cambria Math"/>
+                  </w:rPr>
+                  <m:t>p</m:t>
+                </m:r>
+              </m:e>
+              <m:sub>
+                <m:r>
+                  <w:rPr>
+                    <w:rFonts w:ascii="Cambria Math" w:hAnsi="Cambria Math"/>
+                  </w:rPr>
+                  <m:t>i</m:t>
+                </m:r>
+              </m:sub>
+            </m:sSub>
+          </m:sup>
+        </m:sSubSup>
+      </m:oMath>
+      <w:r>
+        <w:rPr>
+          <w:rFonts w:hint="eastAsia"/>
+        </w:rPr>
+        <w:t>，是否满足</w:t>
+      </w:r>
+      <m:oMath>
+        <m:sSub>
+          <m:sSubPr>
+            <m:ctrlPr>
+              <w:rPr>
+                <w:rFonts w:ascii="Cambria Math" w:hAnsi="Cambria Math"/>
+                <w:i/>
+              </w:rPr>
+            </m:ctrlPr>
+          </m:sSubPr>
+          <m:e>
+            <m:r>
+              <w:rPr>
+                <w:rFonts w:ascii="Cambria Math" w:hAnsi="Cambria Math"/>
+              </w:rPr>
+              <m:t>e</m:t>
+            </m:r>
+          </m:e>
+          <m:sub>
+            <m:r>
+              <w:rPr>
+                <w:rFonts w:ascii="Cambria Math" w:hAnsi="Cambria Math"/>
+              </w:rPr>
+              <m:t>i</m:t>
+            </m:r>
+          </m:sub>
+        </m:sSub>
+        <m:r>
+          <w:rPr>
+            <w:rFonts w:ascii="Cambria Math" w:hAnsi="Cambria Math"/>
+          </w:rPr>
+          <m:t>≤</m:t>
+        </m:r>
+        <m:sSubSup>
+          <m:sSubSupPr>
+            <m:ctrlPr>
+              <w:rPr>
+                <w:rFonts w:ascii="Cambria Math" w:hAnsi="Cambria Math"/>
+                <w:i/>
+              </w:rPr>
+            </m:ctrlPr>
+          </m:sSubSupPr>
+          <m:e>
+            <m:r>
+              <w:rPr>
+                <w:rFonts w:ascii="Cambria Math" w:hAnsi="Cambria Math"/>
+              </w:rPr>
+              <m:t>ed</m:t>
+            </m:r>
+          </m:e>
+          <m:sub>
+            <m:r>
+              <w:rPr>
+                <w:rFonts w:ascii="Cambria Math" w:hAnsi="Cambria Math"/>
+              </w:rPr>
+              <m:t>k</m:t>
+            </m:r>
+          </m:sub>
+          <m:sup>
+            <m:r>
+              <w:rPr>
+                <w:rFonts w:ascii="Cambria Math" w:hAnsi="Cambria Math"/>
+              </w:rPr>
+              <m:t>Int</m:t>
+            </m:r>
+          </m:sup>
+        </m:sSubSup>
+        <m:r>
+          <w:rPr>
+            <w:rFonts w:ascii="Cambria Math" w:hAnsi="Cambria Math"/>
+          </w:rPr>
+          <m:t>-</m:t>
+        </m:r>
+        <m:sSubSup>
+          <m:sSubSupPr>
+            <m:ctrlPr>
+              <w:rPr>
+                <w:rFonts w:ascii="Cambria Math" w:hAnsi="Cambria Math"/>
+                <w:i/>
+              </w:rPr>
+            </m:ctrlPr>
+          </m:sSubSupPr>
+          <m:e>
+            <m:r>
+              <w:rPr>
+                <w:rFonts w:ascii="Cambria Math" w:hAnsi="Cambria Math"/>
+              </w:rPr>
+              <m:t>st</m:t>
+            </m:r>
+          </m:e>
+          <m:sub>
+            <m:r>
+              <w:rPr>
+                <w:rFonts w:ascii="Cambria Math" w:hAnsi="Cambria Math"/>
+              </w:rPr>
+              <m:t>k</m:t>
+            </m:r>
+          </m:sub>
+          <m:sup>
+            <m:r>
+              <w:rPr>
+                <w:rFonts w:ascii="Cambria Math" w:hAnsi="Cambria Math"/>
+              </w:rPr>
+              <m:t>Int</m:t>
+            </m:r>
+          </m:sup>
+        </m:sSubSup>
+      </m:oMath>
+      <w:r>
+        <w:rPr>
+          <w:rFonts w:hint="eastAsia"/>
+        </w:rPr>
+        <w:t>。若满足，则任务节点</w:t>
+      </w:r>
+      <m:oMath>
+        <m:sSub>
+          <m:sSubPr>
+            <m:ctrlPr>
+              <w:rPr>
+                <w:rFonts w:ascii="Cambria Math" w:hAnsi="Cambria Math"/>
+              </w:rPr>
+            </m:ctrlPr>
+          </m:sSubPr>
+          <m:e>
+            <m:r>
+              <w:rPr>
+                <w:rFonts w:ascii="Cambria Math" w:hAnsi="Cambria Math"/>
+              </w:rPr>
+              <m:t>V</m:t>
+            </m:r>
+          </m:e>
+          <m:sub>
+            <m:r>
+              <w:rPr>
+                <w:rFonts w:ascii="Cambria Math" w:hAnsi="Cambria Math"/>
+              </w:rPr>
+              <m:t>i</m:t>
+            </m:r>
+          </m:sub>
+        </m:sSub>
+      </m:oMath>
+      <w:r>
+        <w:rPr>
+          <w:rFonts w:hint="eastAsia"/>
+        </w:rPr>
+        <w:t>的开始时间</w:t>
+      </w:r>
+      <m:oMath>
+        <m:sSub>
+          <m:sSubPr>
+            <m:ctrlPr>
+              <w:rPr>
+                <w:rFonts w:ascii="Cambria Math" w:hAnsi="Cambria Math"/>
+              </w:rPr>
+            </m:ctrlPr>
+          </m:sSubPr>
+          <m:e>
+            <m:r>
+              <w:rPr>
+                <w:rFonts w:ascii="Cambria Math" w:hAnsi="Cambria Math"/>
+              </w:rPr>
+              <m:t>st</m:t>
+            </m:r>
+          </m:e>
+          <m:sub>
+            <m:r>
+              <w:rPr>
+                <w:rFonts w:ascii="Cambria Math" w:hAnsi="Cambria Math"/>
+              </w:rPr>
+              <m:t>i</m:t>
+            </m:r>
+          </m:sub>
+        </m:sSub>
+        <m:r>
+          <w:rPr>
+            <w:rFonts w:ascii="Cambria Math" w:hAnsi="Cambria Math"/>
+          </w:rPr>
+          <m:t>=</m:t>
+        </m:r>
+        <m:sSubSup>
+          <m:sSubSupPr>
+            <m:ctrlPr>
+              <w:rPr>
+                <w:rFonts w:ascii="Cambria Math" w:hAnsi="Cambria Math"/>
+                <w:i/>
+              </w:rPr>
+            </m:ctrlPr>
+          </m:sSubSupPr>
+          <m:e>
+            <m:r>
+              <w:rPr>
+                <w:rFonts w:ascii="Cambria Math" w:hAnsi="Cambria Math"/>
+              </w:rPr>
+              <m:t>st</m:t>
+            </m:r>
+          </m:e>
+          <m:sub>
+            <m:r>
+              <w:rPr>
+                <w:rFonts w:ascii="Cambria Math" w:hAnsi="Cambria Math"/>
+              </w:rPr>
+              <m:t>k</m:t>
+            </m:r>
+          </m:sub>
+          <m:sup>
+            <m:r>
+              <w:rPr>
+                <w:rFonts w:ascii="Cambria Math" w:hAnsi="Cambria Math"/>
+              </w:rPr>
+              <m:t>Int</m:t>
+            </m:r>
+          </m:sup>
+        </m:sSubSup>
+      </m:oMath>
+      <w:r>
+        <w:rPr>
+          <w:rFonts w:hint="eastAsia"/>
+        </w:rPr>
+        <w:t>。分别考虑任务节点</w:t>
+      </w:r>
+      <m:oMath>
+        <m:sSub>
+          <m:sSubPr>
+            <m:ctrlPr>
+              <w:rPr>
+                <w:rFonts w:ascii="Cambria Math" w:hAnsi="Cambria Math"/>
+              </w:rPr>
+            </m:ctrlPr>
+          </m:sSubPr>
+          <m:e>
+            <m:r>
+              <w:rPr>
+                <w:rFonts w:ascii="Cambria Math" w:hAnsi="Cambria Math"/>
+              </w:rPr>
+              <m:t>V</m:t>
+            </m:r>
+          </m:e>
+          <m:sub>
+            <m:r>
+              <w:rPr>
+                <w:rFonts w:ascii="Cambria Math" w:hAnsi="Cambria Math"/>
+              </w:rPr>
+              <m:t>i</m:t>
+            </m:r>
+          </m:sub>
+        </m:sSub>
+      </m:oMath>
+      <w:r>
+        <w:rPr>
+          <w:rFonts w:hint="eastAsia"/>
+        </w:rPr>
+        <w:t>的入度边集合</w:t>
+      </w:r>
+      <m:oMath>
+        <m:sSubSup>
+          <m:sSubSupPr>
+            <m:ctrlPr>
+              <w:rPr>
+                <w:rFonts w:ascii="Cambria Math" w:hAnsi="Cambria Math"/>
+                <w:i/>
+              </w:rPr>
+            </m:ctrlPr>
+          </m:sSubSupPr>
+          <m:e>
+            <m:r>
+              <w:rPr>
+                <w:rFonts w:ascii="Cambria Math" w:hAnsi="Cambria Math"/>
+              </w:rPr>
+              <m:t>E</m:t>
+            </m:r>
+          </m:e>
+          <m:sub>
+            <m:r>
+              <w:rPr>
+                <w:rFonts w:ascii="Cambria Math" w:hAnsi="Cambria Math"/>
+              </w:rPr>
+              <m:t>In</m:t>
+            </m:r>
+          </m:sub>
+          <m:sup>
+            <m:r>
+              <w:rPr>
+                <w:rFonts w:ascii="Cambria Math" w:hAnsi="Cambria Math"/>
+              </w:rPr>
+              <m:t>i</m:t>
+            </m:r>
+          </m:sup>
+        </m:sSubSup>
+      </m:oMath>
+      <w:r>
+        <w:rPr>
+          <w:rFonts w:hint="eastAsia"/>
+        </w:rPr>
+        <w:t>和出度边集合</w:t>
+      </w:r>
+      <m:oMath>
+        <m:sSubSup>
+          <m:sSubSupPr>
+            <m:ctrlPr>
+              <w:rPr>
+                <w:rFonts w:ascii="Cambria Math" w:hAnsi="Cambria Math"/>
+                <w:i/>
+              </w:rPr>
+            </m:ctrlPr>
+          </m:sSubSupPr>
+          <m:e>
+            <m:r>
+              <w:rPr>
+                <w:rFonts w:ascii="Cambria Math" w:hAnsi="Cambria Math"/>
+              </w:rPr>
+              <m:t>E</m:t>
+            </m:r>
+          </m:e>
+          <m:sub>
+            <m:r>
+              <w:rPr>
+                <w:rFonts w:ascii="Cambria Math" w:hAnsi="Cambria Math"/>
+              </w:rPr>
+              <m:t>Out</m:t>
+            </m:r>
+          </m:sub>
+          <m:sup>
+            <m:r>
+              <w:rPr>
+                <w:rFonts w:ascii="Cambria Math" w:hAnsi="Cambria Math"/>
+              </w:rPr>
+              <m:t>i</m:t>
+            </m:r>
+          </m:sup>
+        </m:sSubSup>
+      </m:oMath>
+      <w:r>
+        <w:rPr>
+          <w:rFonts w:hint="eastAsia"/>
+        </w:rPr>
+        <w:t>。</w:t>
+      </w:r>
+    </w:p>
+    <w:p>
+      <w:pPr>
+        <w:ind w:firstLine="420"/>
+      </w:pPr>
+      <w:r>
+        <w:rPr>
+          <w:rFonts w:hint="eastAsia"/>
+        </w:rPr>
+        <w:t>伪代码：</w:t>
+      </w:r>
+    </w:p>
+    <w:p>
+      <w:pPr>
+        <w:ind w:firstLine="420"/>
+      </w:pPr>
+      <w:proofErr w:type="spellStart"/>
+      <w:r>
+        <w:rPr>
+          <w:i/>
+        </w:rPr>
+        <w:t>ArrangeKeyNode</w:t>
+      </w:r>
+      <w:proofErr w:type="spellEnd"/>
+      <w:r>
+        <w:rPr>
+          <w:i/>
+        </w:rPr>
+        <w:t>(</w:t>
+      </w:r>
+      <m:oMath>
+        <m:sSub>
+          <m:sSubPr>
+            <m:ctrlPr>
+              <w:rPr>
+                <w:rFonts w:ascii="Cambria Math" w:hAnsi="Cambria Math"/>
+                <w:i/>
+              </w:rPr>
+            </m:ctrlPr>
+          </m:sSubPr>
+          <m:e>
+            <m:r>
+              <w:rPr>
+                <w:rFonts w:ascii="Cambria Math" w:hAnsi="Cambria Math"/>
+              </w:rPr>
+              <m:t>V</m:t>
+            </m:r>
+          </m:e>
+          <m:sub>
+            <m:r>
+              <w:rPr>
+                <w:rFonts w:ascii="Cambria Math" w:hAnsi="Cambria Math"/>
+              </w:rPr>
+              <m:t>i</m:t>
+            </m:r>
+          </m:sub>
+        </m:sSub>
+        <m:r>
+          <w:rPr>
+            <w:rFonts w:ascii="Cambria Math" w:hAnsi="Cambria Math"/>
+          </w:rPr>
+          <m:t xml:space="preserve">, </m:t>
+        </m:r>
+        <m:sSub>
+          <m:sSubPr>
+            <m:ctrlPr>
+              <w:rPr>
+                <w:rFonts w:ascii="Cambria Math" w:hAnsi="Cambria Math"/>
+                <w:i/>
+              </w:rPr>
+            </m:ctrlPr>
+          </m:sSubPr>
+          <m:e>
+            <m:r>
+              <w:rPr>
+                <w:rFonts w:ascii="Cambria Math" w:hAnsi="Cambria Math"/>
+              </w:rPr>
+              <m:t>Q</m:t>
+            </m:r>
+          </m:e>
+          <m:sub>
+            <m:r>
+              <w:rPr>
+                <w:rFonts w:ascii="Cambria Math" w:hAnsi="Cambria Math"/>
+              </w:rPr>
+              <m:t>certain</m:t>
+            </m:r>
+          </m:sub>
+        </m:sSub>
+        <m:r>
+          <w:rPr>
+            <w:rFonts w:ascii="Cambria Math" w:hAnsi="Cambria Math"/>
+          </w:rPr>
+          <m:t xml:space="preserve">, </m:t>
+        </m:r>
+        <m:sSub>
+          <m:sSubPr>
+            <m:ctrlPr>
+              <w:rPr>
+                <w:rFonts w:ascii="Cambria Math" w:hAnsi="Cambria Math"/>
+                <w:i/>
+              </w:rPr>
+            </m:ctrlPr>
+          </m:sSubPr>
+          <m:e>
+            <m:r>
+              <w:rPr>
+                <w:rFonts w:ascii="Cambria Math" w:hAnsi="Cambria Math"/>
+              </w:rPr>
+              <m:t>Q</m:t>
+            </m:r>
+          </m:e>
+          <m:sub>
+            <m:r>
+              <w:rPr>
+                <w:rFonts w:ascii="Cambria Math" w:hAnsi="Cambria Math"/>
+              </w:rPr>
+              <m:t>uncertain</m:t>
+            </m:r>
+          </m:sub>
+        </m:sSub>
+        <m:r>
+          <w:rPr>
+            <w:rFonts w:ascii="Cambria Math" w:hAnsi="Cambria Math"/>
+          </w:rPr>
+          <m:t>, trace</m:t>
+        </m:r>
+      </m:oMath>
       <w:bookmarkStart w:id="0" w:name="_GoBack"/>
       <w:bookmarkEnd w:id="0"/>
       <w:r>
         <w:rPr>
-          <w:rFonts w:hint="eastAsia"/>
-        </w:rPr>
-        <w:t>需要分别考虑它的入度</w:t>
-      </w:r>
-      <w:r>
-        <w:rPr>
-          <w:rFonts w:hint="eastAsia"/>
-        </w:rPr>
-        <w:t>边集合</w:t>
-      </w:r>
-      <m:oMath>
+          <w:i/>
+        </w:rPr>
+        <w:t>):</w:t>
+      </w:r>
+    </w:p>
+    <w:p>
+      <w:pPr>
+        <w:pStyle w:val="a3"/>
+        <w:numPr>
+          <w:ilvl w:val="0"/>
+          <w:numId w:val="16"/>
+        </w:numPr>
+        <w:ind w:firstLineChars="0"/>
+      </w:pPr>
+      <m:oMath>
+        <m:r>
+          <w:rPr>
+            <w:rFonts w:ascii="Cambria Math" w:hAnsi="Cambria Math"/>
+          </w:rPr>
+          <m:t xml:space="preserve">For </m:t>
+        </m:r>
+        <m:r>
+          <w:rPr>
+            <w:rFonts w:ascii="Cambria Math" w:hAnsi="Cambria Math"/>
+          </w:rPr>
+          <m:t>k</m:t>
+        </m:r>
+        <m:r>
+          <w:rPr>
+            <w:rFonts w:ascii="Cambria Math" w:hAnsi="Cambria Math"/>
+          </w:rPr>
+          <m:t>←0 to K:</m:t>
+        </m:r>
+      </m:oMath>
+    </w:p>
+    <w:p>
+      <w:pPr>
+        <w:pStyle w:val="a3"/>
+        <w:numPr>
+          <w:ilvl w:val="1"/>
+          <w:numId w:val="16"/>
+        </w:numPr>
+        <w:ind w:firstLineChars="0"/>
+      </w:pPr>
+      <m:oMath>
+        <m:r>
+          <w:rPr>
+            <w:rFonts w:ascii="Cambria Math" w:hAnsi="Cambria Math"/>
+          </w:rPr>
+          <m:t xml:space="preserve">If </m:t>
+        </m:r>
+        <m:sSub>
+          <m:sSubPr>
+            <m:ctrlPr>
+              <w:rPr>
+                <w:rFonts w:ascii="Cambria Math" w:hAnsi="Cambria Math"/>
+                <w:i/>
+              </w:rPr>
+            </m:ctrlPr>
+          </m:sSubPr>
+          <m:e>
+            <m:r>
+              <w:rPr>
+                <w:rFonts w:ascii="Cambria Math" w:hAnsi="Cambria Math"/>
+              </w:rPr>
+              <m:t>e</m:t>
+            </m:r>
+          </m:e>
+          <m:sub>
+            <m:r>
+              <w:rPr>
+                <w:rFonts w:ascii="Cambria Math" w:hAnsi="Cambria Math"/>
+              </w:rPr>
+              <m:t>i</m:t>
+            </m:r>
+          </m:sub>
+        </m:sSub>
+        <m:r>
+          <w:rPr>
+            <w:rFonts w:ascii="Cambria Math" w:hAnsi="Cambria Math"/>
+          </w:rPr>
+          <m:t>≤</m:t>
+        </m:r>
         <m:sSubSup>
           <m:sSubSupPr>
             <m:ctrlPr>
@@ -6425,7 +6840,7 @@
               <w:rPr>
                 <w:rFonts w:ascii="Cambria Math" w:hAnsi="Cambria Math"/>
               </w:rPr>
-              <m:t>E</m:t>
+              <m:t>ed</m:t>
             </m:r>
           </m:e>
           <m:sub>
@@ -6433,7 +6848,7 @@
               <w:rPr>
                 <w:rFonts w:ascii="Cambria Math" w:hAnsi="Cambria Math"/>
               </w:rPr>
-              <m:t>In</m:t>
+              <m:t>k</m:t>
             </m:r>
           </m:sub>
           <m:sup>
@@ -6441,18 +6856,16 @@
               <w:rPr>
                 <w:rFonts w:ascii="Cambria Math" w:hAnsi="Cambria Math"/>
               </w:rPr>
-              <m:t>i</m:t>
+              <m:t>Int</m:t>
             </m:r>
           </m:sup>
         </m:sSubSup>
-      </m:oMath>
-      <w:r>
-        <w:rPr>
-          <w:rFonts w:hint="eastAsia"/>
-        </w:rPr>
-        <w:t>和出度边集合</w:t>
-      </w:r>
-      <m:oMath>
+        <m:r>
+          <w:rPr>
+            <w:rFonts w:ascii="Cambria Math" w:hAnsi="Cambria Math"/>
+          </w:rPr>
+          <m:t>-</m:t>
+        </m:r>
         <m:sSubSup>
           <m:sSubSupPr>
             <m:ctrlPr>
@@ -6467,7 +6880,7 @@
               <w:rPr>
                 <w:rFonts w:ascii="Cambria Math" w:hAnsi="Cambria Math"/>
               </w:rPr>
-              <m:t>E</m:t>
+              <m:t>st</m:t>
             </m:r>
           </m:e>
           <m:sub>
@@ -6475,7 +6888,7 @@
               <w:rPr>
                 <w:rFonts w:ascii="Cambria Math" w:hAnsi="Cambria Math"/>
               </w:rPr>
-              <m:t>Out</m:t>
+              <m:t>k</m:t>
             </m:r>
           </m:sub>
           <m:sup>
@@ -6483,101 +6896,122 @@
               <w:rPr>
                 <w:rFonts w:ascii="Cambria Math" w:hAnsi="Cambria Math"/>
               </w:rPr>
-              <m:t>i</m:t>
+              <m:t>Int</m:t>
             </m:r>
           </m:sup>
         </m:sSubSup>
-      </m:oMath>
-      <w:r>
-        <w:rPr>
-          <w:rFonts w:hint="eastAsia"/>
-        </w:rPr>
-        <w:t>，</w:t>
-      </w:r>
-    </w:p>
-    <w:p>
-      <w:pPr>
-        <w:ind w:firstLine="420"/>
-        <w:rPr>
-          <w:i/>
-        </w:rPr>
-      </w:pPr>
-      <w:proofErr w:type="spellStart"/>
-      <w:proofErr w:type="gramStart"/>
-      <w:r>
-        <w:rPr>
-          <w:i/>
-        </w:rPr>
-        <w:t>ArrangeKeyNode</w:t>
-      </w:r>
-      <w:proofErr w:type="spellEnd"/>
-      <w:r>
-        <w:rPr>
-          <w:i/>
-        </w:rPr>
-        <w:t>(</w:t>
-      </w:r>
-      <w:proofErr w:type="spellStart"/>
-      <w:proofErr w:type="gramEnd"/>
-      <w:r>
-        <w:rPr>
-          <w:i/>
-        </w:rPr>
-        <w:t>KeyNode</w:t>
-      </w:r>
-      <w:proofErr w:type="spellEnd"/>
-      <w:r>
-        <w:rPr>
-          <w:i/>
-        </w:rPr>
-        <w:t xml:space="preserve">, </w:t>
-      </w:r>
-      <w:proofErr w:type="spellStart"/>
-      <w:r>
-        <w:rPr>
-          <w:i/>
-        </w:rPr>
-        <w:t>QCertain</w:t>
-      </w:r>
-      <w:proofErr w:type="spellEnd"/>
-      <w:r>
-        <w:rPr>
-          <w:i/>
-        </w:rPr>
-        <w:t xml:space="preserve">, </w:t>
-      </w:r>
-      <w:proofErr w:type="spellStart"/>
-      <w:r>
-        <w:rPr>
-          <w:i/>
-        </w:rPr>
-        <w:t>QUncertain</w:t>
-      </w:r>
-      <w:proofErr w:type="spellEnd"/>
-      <w:r>
-        <w:rPr>
-          <w:i/>
-        </w:rPr>
-        <w:t xml:space="preserve">, </w:t>
-      </w:r>
-      <w:r>
-        <w:rPr>
-          <w:i/>
-        </w:rPr>
-        <w:t>Trace</w:t>
-      </w:r>
-      <w:r>
-        <w:rPr>
-          <w:i/>
-        </w:rPr>
-        <w:t>)</w:t>
-      </w:r>
-      <w:r>
-        <w:rPr>
-          <w:i/>
-        </w:rPr>
-        <w:t>:</w:t>
-      </w:r>
+        <m:r>
+          <w:rPr>
+            <w:rFonts w:ascii="Cambria Math" w:hAnsi="Cambria Math"/>
+          </w:rPr>
+          <m:t>:</m:t>
+        </m:r>
+      </m:oMath>
+    </w:p>
+    <w:p>
+      <w:pPr>
+        <w:pStyle w:val="a3"/>
+        <w:numPr>
+          <w:ilvl w:val="2"/>
+          <w:numId w:val="16"/>
+        </w:numPr>
+        <w:ind w:firstLineChars="0"/>
+      </w:pPr>
+      <m:oMath>
+        <m:sSub>
+          <m:sSubPr>
+            <m:ctrlPr>
+              <w:rPr>
+                <w:rFonts w:ascii="Cambria Math" w:hAnsi="Cambria Math"/>
+              </w:rPr>
+            </m:ctrlPr>
+          </m:sSubPr>
+          <m:e>
+            <m:r>
+              <w:rPr>
+                <w:rFonts w:ascii="Cambria Math" w:hAnsi="Cambria Math"/>
+              </w:rPr>
+              <m:t>st</m:t>
+            </m:r>
+          </m:e>
+          <m:sub>
+            <m:r>
+              <w:rPr>
+                <w:rFonts w:ascii="Cambria Math" w:hAnsi="Cambria Math"/>
+              </w:rPr>
+              <m:t>i</m:t>
+            </m:r>
+          </m:sub>
+        </m:sSub>
+        <m:r>
+          <w:rPr>
+            <w:rFonts w:ascii="Cambria Math" w:hAnsi="Cambria Math"/>
+          </w:rPr>
+          <m:t>←</m:t>
+        </m:r>
+        <m:sSubSup>
+          <m:sSubSupPr>
+            <m:ctrlPr>
+              <w:rPr>
+                <w:rFonts w:ascii="Cambria Math" w:hAnsi="Cambria Math"/>
+                <w:i/>
+              </w:rPr>
+            </m:ctrlPr>
+          </m:sSubSupPr>
+          <m:e>
+            <m:r>
+              <w:rPr>
+                <w:rFonts w:ascii="Cambria Math" w:hAnsi="Cambria Math"/>
+              </w:rPr>
+              <m:t>st</m:t>
+            </m:r>
+          </m:e>
+          <m:sub>
+            <m:r>
+              <w:rPr>
+                <w:rFonts w:ascii="Cambria Math" w:hAnsi="Cambria Math"/>
+              </w:rPr>
+              <m:t>k</m:t>
+            </m:r>
+          </m:sub>
+          <m:sup>
+            <m:r>
+              <w:rPr>
+                <w:rFonts w:ascii="Cambria Math" w:hAnsi="Cambria Math"/>
+              </w:rPr>
+              <m:t>Int</m:t>
+            </m:r>
+          </m:sup>
+        </m:sSubSup>
+      </m:oMath>
+    </w:p>
+    <w:p>
+      <w:pPr>
+        <w:pStyle w:val="a3"/>
+        <w:numPr>
+          <w:ilvl w:val="2"/>
+          <w:numId w:val="16"/>
+        </w:numPr>
+        <w:ind w:firstLineChars="0"/>
+      </w:pPr>
+      <m:oMath>
+        <m:r>
+          <w:rPr>
+            <w:rFonts w:ascii="Cambria Math" w:hAnsi="Cambria Math"/>
+          </w:rPr>
+          <m:t>Break</m:t>
+        </m:r>
+      </m:oMath>
+    </w:p>
+    <w:p>
+      <w:pPr>
+        <w:pStyle w:val="a3"/>
+        <w:numPr>
+          <w:ilvl w:val="0"/>
+          <w:numId w:val="16"/>
+        </w:numPr>
+        <w:ind w:firstLineChars="0"/>
+      </w:pPr>
     </w:p>
     <w:p>
       <w:pPr>
@@ -6587,14 +7021,43 @@
           <w:numId w:val="13"/>
         </w:numPr>
         <w:ind w:firstLineChars="0"/>
-      </w:pPr>
+        <w:rPr>
+          <w:u w:val="single"/>
+        </w:rPr>
+      </w:pPr>
+      <w:r>
+        <w:rPr>
+          <w:u w:val="single"/>
+        </w:rPr>
+        <w:t>确定前和后驱点的选择和位置，从而确定入度边和出度边的内存消耗长度，获取入度边中内存消耗最大长度</w:t>
+      </w:r>
       <w:proofErr w:type="spellStart"/>
       <w:r>
-        <w:t>KeyNode</w:t>
+        <w:rPr>
+          <w:u w:val="single"/>
+        </w:rPr>
+        <w:t>LIn</w:t>
       </w:r>
       <w:proofErr w:type="spellEnd"/>
       <w:r>
-        <w:t>放置其所在核能放置的最前位置。</w:t>
+        <w:rPr>
+          <w:u w:val="single"/>
+        </w:rPr>
+        <w:t>和出度边中内存消耗最大长度</w:t>
+      </w:r>
+      <w:proofErr w:type="spellStart"/>
+      <w:r>
+        <w:rPr>
+          <w:u w:val="single"/>
+        </w:rPr>
+        <w:t>LOut</w:t>
+      </w:r>
+      <w:proofErr w:type="spellEnd"/>
+      <w:r>
+        <w:rPr>
+          <w:u w:val="single"/>
+        </w:rPr>
+        <w:t>。</w:t>
       </w:r>
     </w:p>
     <w:p>
@@ -6605,42 +7068,64 @@
           <w:numId w:val="13"/>
         </w:numPr>
         <w:ind w:firstLineChars="0"/>
-        <w:rPr>
-          <w:u w:val="single"/>
-        </w:rPr>
-      </w:pPr>
-      <w:r>
-        <w:rPr>
-          <w:u w:val="single"/>
-        </w:rPr>
-        <w:t>确定前和后驱点的选择和位置，从而确定入度边和出度边的内存消耗长度，获取入度边中内存消耗最大长度</w:t>
+      </w:pPr>
+      <w:r>
+        <w:t>查询区间[</w:t>
       </w:r>
       <w:proofErr w:type="spellStart"/>
       <w:r>
-        <w:rPr>
-          <w:u w:val="single"/>
-        </w:rPr>
-        <w:t>LIn</w:t>
+        <w:t>KeyNode.StartTime</w:t>
       </w:r>
       <w:proofErr w:type="spellEnd"/>
       <w:r>
-        <w:rPr>
-          <w:u w:val="single"/>
-        </w:rPr>
-        <w:t>和出度边中内存消耗最大长度</w:t>
+        <w:t xml:space="preserve"> – L, </w:t>
       </w:r>
       <w:proofErr w:type="spellStart"/>
       <w:r>
-        <w:rPr>
-          <w:u w:val="single"/>
-        </w:rPr>
+        <w:t>KeyNode.StartTime</w:t>
+      </w:r>
+      <w:proofErr w:type="spellEnd"/>
+      <w:r>
+        <w:t>]内的内存峰值</w:t>
+      </w:r>
+      <w:proofErr w:type="spellStart"/>
+      <w:r>
+        <w:t>HIn</w:t>
+      </w:r>
+      <w:proofErr w:type="spellEnd"/>
+      <w:r>
+        <w:t>和区间[</w:t>
+      </w:r>
+      <w:proofErr w:type="spellStart"/>
+      <w:r>
+        <w:t>KeyNode.EndTime</w:t>
+      </w:r>
+      <w:proofErr w:type="spellEnd"/>
+      <w:r>
+        <w:t xml:space="preserve">, </w:t>
+      </w:r>
+      <w:proofErr w:type="spellStart"/>
+      <w:r>
+        <w:t>KeyNode.EndTime</w:t>
+      </w:r>
+      <w:proofErr w:type="spellEnd"/>
+      <w:r>
+        <w:t xml:space="preserve"> + </w:t>
+      </w:r>
+      <w:proofErr w:type="spellStart"/>
+      <w:r>
         <w:t>LOut</w:t>
       </w:r>
       <w:proofErr w:type="spellEnd"/>
       <w:r>
-        <w:rPr>
-          <w:u w:val="single"/>
-        </w:rPr>
+        <w:t>]内的内存峰值</w:t>
+      </w:r>
+      <w:proofErr w:type="spellStart"/>
+      <w:r>
+        <w:t>HOut</w:t>
+      </w:r>
+      <w:proofErr w:type="spellEnd"/>
+      <w:r>
         <w:t>。</w:t>
       </w:r>
     </w:p>
@@ -6653,64 +7138,47 @@
         </w:numPr>
         <w:ind w:firstLineChars="0"/>
       </w:pPr>
-      <w:r>
-        <w:t>查询区间[</w:t>
-      </w:r>
       <w:proofErr w:type="spellStart"/>
       <w:r>
-        <w:t>KeyNode.StartTime</w:t>
+        <w:t>CanSetIn</w:t>
       </w:r>
       <w:proofErr w:type="spellEnd"/>
       <w:r>
-        <w:t xml:space="preserve"> – L, </w:t>
+        <w:t xml:space="preserve"> = </w:t>
       </w:r>
       <w:proofErr w:type="spellStart"/>
-      <w:r>
-        <w:t>KeyNode.StartTime</w:t>
+      <w:proofErr w:type="gramStart"/>
+      <w:r>
+        <w:t>BinPacking</w:t>
       </w:r>
       <w:proofErr w:type="spellEnd"/>
       <w:r>
-        <w:t>]内的内存峰值</w:t>
+        <w:t>(</w:t>
       </w:r>
       <w:proofErr w:type="spellStart"/>
+      <w:proofErr w:type="gramEnd"/>
+      <w:r>
+        <w:t>KeyNode.InEdgeSet</w:t>
+      </w:r>
+      <w:proofErr w:type="spellEnd"/>
+      <w:r>
+        <w:t xml:space="preserve">, </w:t>
+      </w:r>
+      <w:proofErr w:type="spellStart"/>
+      <w:r>
+        <w:t>MaxCache</w:t>
+      </w:r>
+      <w:proofErr w:type="spellEnd"/>
+      <w:r>
+        <w:t xml:space="preserve"> - </w:t>
+      </w:r>
+      <w:proofErr w:type="spellStart"/>
       <w:r>
         <w:t>HIn</w:t>
       </w:r>
       <w:proofErr w:type="spellEnd"/>
       <w:r>
-        <w:t>和区间[</w:t>
-      </w:r>
-      <w:proofErr w:type="spellStart"/>
-      <w:r>
-        <w:t>KeyNode.EndTime</w:t>
-      </w:r>
-      <w:proofErr w:type="spellEnd"/>
-      <w:r>
-        <w:t xml:space="preserve">, </w:t>
-      </w:r>
-      <w:proofErr w:type="spellStart"/>
-      <w:r>
-        <w:t>KeyNode.EndTime</w:t>
-      </w:r>
-      <w:proofErr w:type="spellEnd"/>
-      <w:r>
-        <w:t xml:space="preserve"> + </w:t>
-      </w:r>
-      <w:proofErr w:type="spellStart"/>
-      <w:r>
-        <w:t>LOut</w:t>
-      </w:r>
-      <w:proofErr w:type="spellEnd"/>
-      <w:r>
-        <w:t>]内的内存峰值</w:t>
-      </w:r>
-      <w:proofErr w:type="spellStart"/>
-      <w:r>
-        <w:t>HOut</w:t>
-      </w:r>
-      <w:proofErr w:type="spellEnd"/>
-      <w:r>
-        <w:t>。</w:t>
+        <w:t>)</w:t>
       </w:r>
     </w:p>
     <w:p>
@@ -6724,7 +7192,7 @@
       </w:pPr>
       <w:proofErr w:type="spellStart"/>
       <w:r>
-        <w:t>CanSetIn</w:t>
+        <w:t>CanSetOut</w:t>
       </w:r>
       <w:proofErr w:type="spellEnd"/>
       <w:r>
@@ -6742,7 +7210,7 @@
       <w:proofErr w:type="spellStart"/>
       <w:proofErr w:type="gramEnd"/>
       <w:r>
-        <w:t>KeyNode.InEdgeSet</w:t>
+        <w:t>KeyNode.OutEdgeSet</w:t>
       </w:r>
       <w:proofErr w:type="spellEnd"/>
       <w:r>
@@ -6758,7 +7226,7 @@
       </w:r>
       <w:proofErr w:type="spellStart"/>
       <w:r>
-        <w:t>HIn</w:t>
+        <w:t>HOut</w:t>
       </w:r>
       <w:proofErr w:type="spellEnd"/>
       <w:r>
@@ -6774,47 +7242,48 @@
         </w:numPr>
         <w:ind w:firstLineChars="0"/>
       </w:pPr>
+      <w:r>
+        <w:t>将</w:t>
+      </w:r>
       <w:proofErr w:type="spellStart"/>
       <w:r>
+        <w:t>KeyNode</w:t>
+      </w:r>
+      <w:proofErr w:type="spellEnd"/>
+      <w:r>
+        <w:t>放入</w:t>
+      </w:r>
+      <w:proofErr w:type="spellStart"/>
+      <w:r>
+        <w:t>QCertain</w:t>
+      </w:r>
+      <w:proofErr w:type="spellEnd"/>
+      <w:r>
+        <w:t>，将</w:t>
+      </w:r>
+      <w:proofErr w:type="spellStart"/>
+      <w:r>
+        <w:t>CanSetIn</w:t>
+      </w:r>
+      <w:proofErr w:type="spellEnd"/>
+      <w:r>
+        <w:t>、</w:t>
+      </w:r>
+      <w:proofErr w:type="spellStart"/>
+      <w:r>
         <w:t>CanSetOut</w:t>
       </w:r>
       <w:proofErr w:type="spellEnd"/>
       <w:r>
-        <w:t xml:space="preserve"> = </w:t>
+        <w:t>中的节点均放入</w:t>
       </w:r>
       <w:proofErr w:type="spellStart"/>
-      <w:proofErr w:type="gramStart"/>
-      <w:r>
-        <w:t>BinPacking</w:t>
+      <w:r>
+        <w:t>QCertain</w:t>
       </w:r>
       <w:proofErr w:type="spellEnd"/>
       <w:r>
-        <w:t>(</w:t>
-      </w:r>
-      <w:proofErr w:type="spellStart"/>
-      <w:proofErr w:type="gramEnd"/>
-      <w:r>
-        <w:t>KeyNode.OutEdgeSet</w:t>
-      </w:r>
-      <w:proofErr w:type="spellEnd"/>
-      <w:r>
-        <w:t xml:space="preserve">, </w:t>
-      </w:r>
-      <w:proofErr w:type="spellStart"/>
-      <w:r>
-        <w:t>MaxCache</w:t>
-      </w:r>
-      <w:proofErr w:type="spellEnd"/>
-      <w:r>
-        <w:t xml:space="preserve"> - </w:t>
-      </w:r>
-      <w:proofErr w:type="spellStart"/>
-      <w:r>
-        <w:t>HOut</w:t>
-      </w:r>
-      <w:proofErr w:type="spellEnd"/>
-      <w:r>
-        <w:t>)</w:t>
+        <w:t>。</w:t>
       </w:r>
     </w:p>
     <w:p>
@@ -6831,27 +7300,27 @@
       </w:r>
       <w:proofErr w:type="spellStart"/>
       <w:r>
-        <w:t>KeyNode</w:t>
+        <w:t>KeyNode.InEdgeSet</w:t>
       </w:r>
       <w:proofErr w:type="spellEnd"/>
       <w:r>
-        <w:t>放入</w:t>
+        <w:t xml:space="preserve"> – </w:t>
       </w:r>
       <w:proofErr w:type="spellStart"/>
       <w:r>
-        <w:t>QCertain</w:t>
+        <w:t>CanSetIn</w:t>
       </w:r>
       <w:proofErr w:type="spellEnd"/>
       <w:r>
-        <w:t>，将</w:t>
+        <w:t>和</w:t>
       </w:r>
       <w:proofErr w:type="spellStart"/>
       <w:r>
-        <w:t>CanSetIn</w:t>
+        <w:t>KeyNode.OutEdgeSet</w:t>
       </w:r>
       <w:proofErr w:type="spellEnd"/>
       <w:r>
-        <w:t>、</w:t>
+        <w:t xml:space="preserve"> – </w:t>
       </w:r>
       <w:proofErr w:type="spellStart"/>
       <w:r>
@@ -6859,11 +7328,11 @@
       </w:r>
       <w:proofErr w:type="spellEnd"/>
       <w:r>
-        <w:t>中的节点均放入</w:t>
+        <w:t>中的节点加入</w:t>
       </w:r>
       <w:proofErr w:type="spellStart"/>
       <w:r>
-        <w:t>QCertain</w:t>
+        <w:t>QUncertain</w:t>
       </w:r>
       <w:proofErr w:type="spellEnd"/>
       <w:r>
@@ -6879,59 +7348,6 @@
         </w:numPr>
         <w:ind w:firstLineChars="0"/>
       </w:pPr>
-      <w:r>
-        <w:t>将</w:t>
-      </w:r>
-      <w:proofErr w:type="spellStart"/>
-      <w:r>
-        <w:t>KeyNode.InEdgeSet</w:t>
-      </w:r>
-      <w:proofErr w:type="spellEnd"/>
-      <w:r>
-        <w:t xml:space="preserve"> – </w:t>
-      </w:r>
-      <w:proofErr w:type="spellStart"/>
-      <w:r>
-        <w:t>CanSetIn</w:t>
-      </w:r>
-      <w:proofErr w:type="spellEnd"/>
-      <w:r>
-        <w:t>和</w:t>
-      </w:r>
-      <w:proofErr w:type="spellStart"/>
-      <w:r>
-        <w:t>KeyNode.OutEdgeSet</w:t>
-      </w:r>
-      <w:proofErr w:type="spellEnd"/>
-      <w:r>
-        <w:t xml:space="preserve"> – </w:t>
-      </w:r>
-      <w:proofErr w:type="spellStart"/>
-      <w:r>
-        <w:t>CanSetOut</w:t>
-      </w:r>
-      <w:proofErr w:type="spellEnd"/>
-      <w:r>
-        <w:t>中的节点加入</w:t>
-      </w:r>
-      <w:proofErr w:type="spellStart"/>
-      <w:r>
-        <w:t>QUncertain</w:t>
-      </w:r>
-      <w:proofErr w:type="spellEnd"/>
-      <w:r>
-        <w:t>。</w:t>
-      </w:r>
-    </w:p>
-    <w:p>
-      <w:pPr>
-        <w:pStyle w:val="a3"/>
-        <w:numPr>
-          <w:ilvl w:val="0"/>
-          <w:numId w:val="13"/>
-        </w:numPr>
-        <w:ind w:firstLineChars="0"/>
-      </w:pPr>
       <w:proofErr w:type="spellStart"/>
       <w:r>
         <w:t>Trace.add</w:t>
@@ -6963,6 +7379,7 @@
         <w:rPr>
           <w:i/>
         </w:rPr>
+        <w:lastRenderedPageBreak/>
         <w:t>SpreadFromKeyNode</w:t>
       </w:r>
       <w:proofErr w:type="spellEnd"/>
@@ -7235,7 +7652,6 @@
         <w:ind w:firstLineChars="0"/>
       </w:pPr>
       <w:r>
-        <w:lastRenderedPageBreak/>
         <w:t xml:space="preserve">While </w:t>
       </w:r>
       <w:proofErr w:type="spellStart"/>
@@ -7545,6 +7961,9 @@
         <w:t>后继节点。</w:t>
       </w:r>
     </w:p>
+    <w:p/>
+    <w:p/>
+    <w:p/>
     <w:p/>
     <w:sectPr>
       <w:pgSz w:w="11900" w:h="16840"/>
@@ -8174,7 +8593,7 @@
         <w:ind w:left="1020" w:hanging="480"/>
       </w:pPr>
     </w:lvl>
-    <w:lvl w:ilvl="3" w:tplc="0409000F" w:tentative="1">
+    <w:lvl w:ilvl="3" w:tplc="0409000F">
       <w:start w:val="1"/>
       <w:numFmt w:val="decimal"/>
       <w:lvlText w:val="%4."/>
@@ -8983,6 +9402,95 @@
       <w:lvlJc w:val="right"/>
       <w:pPr>
         <w:ind w:left="5160" w:hanging="480"/>
+      </w:pPr>
+    </w:lvl>
+  </w:abstractNum>
+  <w:abstractNum w:abstractNumId="15">
+    <w:nsid w:val="788C6657"/>
+    <w:multiLevelType w:val="hybridMultilevel"/>
+    <w:tmpl w:val="BB40272E"/>
+    <w:lvl w:ilvl="0" w:tplc="F7C035DC">
+      <w:start w:val="1"/>
+      <w:numFmt w:val="decimal"/>
+      <w:lvlText w:val="%1."/>
+      <w:lvlJc w:val="left"/>
+      <w:pPr>
+        <w:ind w:left="780" w:hanging="360"/>
+      </w:pPr>
+      <w:rPr>
+        <w:rFonts w:hint="eastAsia"/>
+      </w:rPr>
+    </w:lvl>
+    <w:lvl w:ilvl="1" w:tplc="04090019">
+      <w:start w:val="1"/>
+      <w:numFmt w:val="lowerLetter"/>
+      <w:lvlText w:val="%2)"/>
+      <w:lvlJc w:val="left"/>
+      <w:pPr>
+        <w:ind w:left="1380" w:hanging="480"/>
+      </w:pPr>
+    </w:lvl>
+    <w:lvl w:ilvl="2" w:tplc="0409001B">
+      <w:start w:val="1"/>
+      <w:numFmt w:val="lowerRoman"/>
+      <w:lvlText w:val="%3."/>
+      <w:lvlJc w:val="right"/>
+      <w:pPr>
+        <w:ind w:left="1860" w:hanging="480"/>
+      </w:pPr>
+    </w:lvl>
+    <w:lvl w:ilvl="3" w:tplc="0409000F">
+      <w:start w:val="1"/>
+      <w:numFmt w:val="decimal"/>
+      <w:lvlText w:val="%4."/>
+      <w:lvlJc w:val="left"/>
+      <w:pPr>
+        <w:ind w:left="2340" w:hanging="480"/>
+      </w:pPr>
+    </w:lvl>
+    <w:lvl w:ilvl="4" w:tplc="04090019" w:tentative="1">
+      <w:start w:val="1"/>
+      <w:numFmt w:val="lowerLetter"/>
+      <w:lvlText w:val="%5)"/>
+      <w:lvlJc w:val="left"/>
+      <w:pPr>
+        <w:ind w:left="2820" w:hanging="480"/>
+      </w:pPr>
+    </w:lvl>
+    <w:lvl w:ilvl="5" w:tplc="0409001B" w:tentative="1">
+      <w:start w:val="1"/>
+      <w:numFmt w:val="lowerRoman"/>
+      <w:lvlText w:val="%6."/>
+      <w:lvlJc w:val="right"/>
+      <w:pPr>
+        <w:ind w:left="3300" w:hanging="480"/>
+      </w:pPr>
+    </w:lvl>
+    <w:lvl w:ilvl="6" w:tplc="0409000F" w:tentative="1">
+      <w:start w:val="1"/>
+      <w:numFmt w:val="decimal"/>
+      <w:lvlText w:val="%7."/>
+      <w:lvlJc w:val="left"/>
+      <w:pPr>
+        <w:ind w:left="3780" w:hanging="480"/>
+      </w:pPr>
+    </w:lvl>
+    <w:lvl w:ilvl="7" w:tplc="04090019" w:tentative="1">
+      <w:start w:val="1"/>
+      <w:numFmt w:val="lowerLetter"/>
+      <w:lvlText w:val="%8)"/>
+      <w:lvlJc w:val="left"/>
+      <w:pPr>
+        <w:ind w:left="4260" w:hanging="480"/>
+      </w:pPr>
+    </w:lvl>
+    <w:lvl w:ilvl="8" w:tplc="0409001B" w:tentative="1">
+      <w:start w:val="1"/>
+      <w:numFmt w:val="lowerRoman"/>
+      <w:lvlText w:val="%9."/>
+      <w:lvlJc w:val="right"/>
+      <w:pPr>
+        <w:ind w:left="4740" w:hanging="480"/>
       </w:pPr>
     </w:lvl>
   </w:abstractNum>
@@ -9030,6 +9538,9 @@
   </w:num>
   <w:num w:numId="15">
     <w:abstractNumId w:val="9"/>
+  </w:num>
+  <w:num w:numId="16">
+    <w:abstractNumId w:val="15"/>
   </w:num>
 </w:numbering>
 </file>

</xml_diff>